<commit_message>
Added a Bunch of new files
</commit_message>
<xml_diff>
--- a/Auto_Prescription_App/Printable_Updated_Prescription.docx
+++ b/Auto_Prescription_App/Printable_Updated_Prescription.docx
@@ -1420,7 +1420,7 @@
         </w:rPr>
       </w:pPr>
       <w:r>
-        <w:t>Date&amp;Time: 08-01-2025 21:00:59</w:t>
+        <w:t>Date&amp;Time: 16-01-2025 23:05:10</w:t>
       </w:r>
     </w:p>
     <w:p>
@@ -1450,7 +1450,7 @@
         </w:rPr>
       </w:pPr>
       <w:r>
-        <w:t>Patients Name: Swapnanil Bala</w:t>
+        <w:t>Patients Name: Mahatab Ali</w:t>
       </w:r>
     </w:p>
     <w:p>
@@ -1466,7 +1466,7 @@
         </w:rPr>
       </w:pPr>
       <w:r>
-        <w:t>Age: 27</w:t>
+        <w:t>Age: 10</w:t>
       </w:r>
     </w:p>
     <w:p>
@@ -1493,7 +1493,7 @@
         </w:rPr>
       </w:pPr>
       <w:r>
-        <w:t>Address: Boston, Massachuttes</w:t>
+        <w:t>Address: Bharsala</w:t>
       </w:r>
     </w:p>
     <w:p>
@@ -1517,7 +1517,7 @@
     </w:p>
     <w:p>
       <w:r>
-        <w:t>Short History with Complaints: No</w:t>
+        <w:t>Short History with Complaints: pain right groin for last 3 days with fever.</w:t>
       </w:r>
     </w:p>
     <w:p>
@@ -1553,7 +1553,7 @@
     </w:p>
     <w:p>
       <w:r>
-        <w:t>Important Clinical Findings: not</w:t>
+        <w:t>Important Clinical Findings: Anterior hip point(right) tender</w:t>
       </w:r>
     </w:p>
     <w:p>
@@ -1599,7 +1599,7 @@
     </w:p>
     <w:p>
       <w:r>
-        <w:t>Investigation Advised: working</w:t>
+        <w:t>Investigation Advised: TC DC ESR, Hb, CRP</w:t>
       </w:r>
     </w:p>
     <w:p>
@@ -1635,7 +1635,7 @@
     </w:p>
     <w:p>
       <w:r>
-        <w:t>Advice to follow: yet</w:t>
+        <w:t>Advice to follow: Tablet CETIL 250 mg 1 tab BDPC X 5 days.</w:t>
       </w:r>
     </w:p>
     <w:sectPr>

</xml_diff>